<commit_message>
adding business logic constrain
</commit_message>
<xml_diff>
--- a/team38_p1_report.docx
+++ b/team38_p1_report.docx
@@ -23,13 +23,7 @@
         <w:t xml:space="preserve">Data Types </w:t>
       </w:r>
     </w:p>
-    <w:p>
-      <w:pPr>
-        <w:rPr>
-          <w:rFonts w:hint="eastAsia"/>
-        </w:rPr>
-      </w:pPr>
-    </w:p>
+    <w:p/>
     <w:p>
       <w:pPr>
         <w:pStyle w:val="Heading1"/>
@@ -43,7 +37,220 @@
         <w:t xml:space="preserve">Business Logic Constraints </w:t>
       </w:r>
     </w:p>
-    <w:p/>
+    <w:p>
+      <w:r>
+        <w:t>User</w:t>
+      </w:r>
+    </w:p>
+    <w:p>
+      <w:pPr>
+        <w:pStyle w:val="ListParagraph"/>
+        <w:numPr>
+          <w:ilvl w:val="0"/>
+          <w:numId w:val="4"/>
+        </w:numPr>
+      </w:pPr>
+      <w:r>
+        <w:t>New u</w:t>
+      </w:r>
+      <w:r>
+        <w:t xml:space="preserve">sers </w:t>
+      </w:r>
+      <w:r>
+        <w:t>ha</w:t>
+      </w:r>
+      <w:r>
+        <w:t>ve</w:t>
+      </w:r>
+      <w:r>
+        <w:t xml:space="preserve"> to </w:t>
+      </w:r>
+      <w:r>
+        <w:t>be manually configured by the database administrator</w:t>
+      </w:r>
+      <w:r>
+        <w:t xml:space="preserve"> to set up their account</w:t>
+      </w:r>
+    </w:p>
+    <w:p>
+      <w:pPr>
+        <w:pStyle w:val="ListParagraph"/>
+        <w:numPr>
+          <w:ilvl w:val="0"/>
+          <w:numId w:val="4"/>
+        </w:numPr>
+      </w:pPr>
+      <w:r>
+        <w:t xml:space="preserve">Use’s district assignment will be manually configured by </w:t>
+      </w:r>
+      <w:r>
+        <w:t>the database administrator</w:t>
+      </w:r>
+    </w:p>
+    <w:p>
+      <w:r>
+        <w:t>Product</w:t>
+      </w:r>
+    </w:p>
+    <w:p>
+      <w:pPr>
+        <w:pStyle w:val="ListParagraph"/>
+        <w:numPr>
+          <w:ilvl w:val="0"/>
+          <w:numId w:val="2"/>
+        </w:numPr>
+      </w:pPr>
+      <w:r>
+        <w:t>All products are available and sold at all stores</w:t>
+      </w:r>
+    </w:p>
+    <w:p>
+      <w:pPr>
+        <w:pStyle w:val="ListParagraph"/>
+        <w:numPr>
+          <w:ilvl w:val="0"/>
+          <w:numId w:val="2"/>
+        </w:numPr>
+      </w:pPr>
+      <w:r>
+        <w:t>The price of a product is same across all stores</w:t>
+      </w:r>
+    </w:p>
+    <w:p>
+      <w:r>
+        <w:t>Holiday</w:t>
+      </w:r>
+    </w:p>
+    <w:p>
+      <w:pPr>
+        <w:pStyle w:val="ListParagraph"/>
+        <w:numPr>
+          <w:ilvl w:val="0"/>
+          <w:numId w:val="3"/>
+        </w:numPr>
+      </w:pPr>
+      <w:r>
+        <w:t>If a date is already in database as a holiday, a user can’t add it any more</w:t>
+      </w:r>
+    </w:p>
+    <w:p>
+      <w:pPr>
+        <w:pStyle w:val="ListParagraph"/>
+        <w:numPr>
+          <w:ilvl w:val="0"/>
+          <w:numId w:val="3"/>
+        </w:numPr>
+      </w:pPr>
+      <w:r>
+        <w:t>Only users are assigned to all districts can add holidays</w:t>
+      </w:r>
+    </w:p>
+    <w:p>
+      <w:r>
+        <w:t>Main Menu</w:t>
+      </w:r>
+    </w:p>
+    <w:p>
+      <w:pPr>
+        <w:pStyle w:val="ListParagraph"/>
+        <w:numPr>
+          <w:ilvl w:val="0"/>
+          <w:numId w:val="6"/>
+        </w:numPr>
+      </w:pPr>
+      <w:r>
+        <w:t>S</w:t>
+      </w:r>
+      <w:r>
+        <w:t>tatistics should be shown for all data in the data warehouse, regardless of the user’s access level</w:t>
+      </w:r>
+    </w:p>
+    <w:p>
+      <w:pPr>
+        <w:pStyle w:val="ListParagraph"/>
+        <w:numPr>
+          <w:ilvl w:val="0"/>
+          <w:numId w:val="6"/>
+        </w:numPr>
+        <w:rPr>
+          <w:rFonts w:hint="eastAsia"/>
+        </w:rPr>
+      </w:pPr>
+      <w:r>
+        <w:t>Reports are available based on report type and user’s access level:</w:t>
+      </w:r>
+    </w:p>
+    <w:p>
+      <w:pPr>
+        <w:pStyle w:val="ListParagraph"/>
+        <w:numPr>
+          <w:ilvl w:val="1"/>
+          <w:numId w:val="3"/>
+        </w:numPr>
+      </w:pPr>
+      <w:r>
+        <w:t>General reports are available to all users</w:t>
+      </w:r>
+    </w:p>
+    <w:p>
+      <w:pPr>
+        <w:pStyle w:val="ListParagraph"/>
+        <w:numPr>
+          <w:ilvl w:val="1"/>
+          <w:numId w:val="3"/>
+        </w:numPr>
+      </w:pPr>
+      <w:r>
+        <w:t>District</w:t>
+      </w:r>
+      <w:r>
+        <w:t xml:space="preserve"> reports should return data based on the district(s) assigned to the logged-in user</w:t>
+      </w:r>
+    </w:p>
+    <w:p>
+      <w:pPr>
+        <w:pStyle w:val="ListParagraph"/>
+        <w:numPr>
+          <w:ilvl w:val="1"/>
+          <w:numId w:val="3"/>
+        </w:numPr>
+      </w:pPr>
+      <w:r>
+        <w:t>Corporate reports are only</w:t>
+      </w:r>
+      <w:r>
+        <w:t xml:space="preserve"> available to users who have been granted access to all districts</w:t>
+      </w:r>
+    </w:p>
+    <w:p>
+      <w:r>
+        <w:t>Audit Log</w:t>
+      </w:r>
+    </w:p>
+    <w:p>
+      <w:pPr>
+        <w:pStyle w:val="ListParagraph"/>
+        <w:numPr>
+          <w:ilvl w:val="0"/>
+          <w:numId w:val="5"/>
+        </w:numPr>
+      </w:pPr>
+      <w:r>
+        <w:t xml:space="preserve">Only users with audit log permission can view audit log </w:t>
+      </w:r>
+    </w:p>
+    <w:p>
+      <w:pPr>
+        <w:pStyle w:val="ListParagraph"/>
+        <w:numPr>
+          <w:ilvl w:val="0"/>
+          <w:numId w:val="5"/>
+        </w:numPr>
+      </w:pPr>
+      <w:r>
+        <w:t>Users who are allowed to view the audit log within the data warehouse UI will have a special flag set on their account</w:t>
+      </w:r>
+    </w:p>
     <w:p>
       <w:pPr>
         <w:pStyle w:val="Heading1"/>
@@ -421,8 +628,588 @@
       </w:rPr>
     </w:lvl>
   </w:abstractNum>
+  <w:abstractNum w:abstractNumId="1" w15:restartNumberingAfterBreak="0">
+    <w:nsid w:val="21E33E01"/>
+    <w:multiLevelType w:val="hybridMultilevel"/>
+    <w:tmpl w:val="C3C61CD0"/>
+    <w:lvl w:ilvl="0" w:tplc="04090001">
+      <w:start w:val="1"/>
+      <w:numFmt w:val="bullet"/>
+      <w:lvlText w:val=""/>
+      <w:lvlJc w:val="left"/>
+      <w:pPr>
+        <w:ind w:left="720" w:hanging="360"/>
+      </w:pPr>
+      <w:rPr>
+        <w:rFonts w:ascii="Symbol" w:hAnsi="Symbol" w:hint="default"/>
+      </w:rPr>
+    </w:lvl>
+    <w:lvl w:ilvl="1" w:tplc="04090003" w:tentative="1">
+      <w:start w:val="1"/>
+      <w:numFmt w:val="bullet"/>
+      <w:lvlText w:val="o"/>
+      <w:lvlJc w:val="left"/>
+      <w:pPr>
+        <w:ind w:left="1440" w:hanging="360"/>
+      </w:pPr>
+      <w:rPr>
+        <w:rFonts w:ascii="Courier New" w:hAnsi="Courier New" w:cs="Courier New" w:hint="default"/>
+      </w:rPr>
+    </w:lvl>
+    <w:lvl w:ilvl="2" w:tplc="04090005" w:tentative="1">
+      <w:start w:val="1"/>
+      <w:numFmt w:val="bullet"/>
+      <w:lvlText w:val=""/>
+      <w:lvlJc w:val="left"/>
+      <w:pPr>
+        <w:ind w:left="2160" w:hanging="360"/>
+      </w:pPr>
+      <w:rPr>
+        <w:rFonts w:ascii="Wingdings" w:hAnsi="Wingdings" w:hint="default"/>
+      </w:rPr>
+    </w:lvl>
+    <w:lvl w:ilvl="3" w:tplc="04090001" w:tentative="1">
+      <w:start w:val="1"/>
+      <w:numFmt w:val="bullet"/>
+      <w:lvlText w:val=""/>
+      <w:lvlJc w:val="left"/>
+      <w:pPr>
+        <w:ind w:left="2880" w:hanging="360"/>
+      </w:pPr>
+      <w:rPr>
+        <w:rFonts w:ascii="Symbol" w:hAnsi="Symbol" w:hint="default"/>
+      </w:rPr>
+    </w:lvl>
+    <w:lvl w:ilvl="4" w:tplc="04090003" w:tentative="1">
+      <w:start w:val="1"/>
+      <w:numFmt w:val="bullet"/>
+      <w:lvlText w:val="o"/>
+      <w:lvlJc w:val="left"/>
+      <w:pPr>
+        <w:ind w:left="3600" w:hanging="360"/>
+      </w:pPr>
+      <w:rPr>
+        <w:rFonts w:ascii="Courier New" w:hAnsi="Courier New" w:cs="Courier New" w:hint="default"/>
+      </w:rPr>
+    </w:lvl>
+    <w:lvl w:ilvl="5" w:tplc="04090005" w:tentative="1">
+      <w:start w:val="1"/>
+      <w:numFmt w:val="bullet"/>
+      <w:lvlText w:val=""/>
+      <w:lvlJc w:val="left"/>
+      <w:pPr>
+        <w:ind w:left="4320" w:hanging="360"/>
+      </w:pPr>
+      <w:rPr>
+        <w:rFonts w:ascii="Wingdings" w:hAnsi="Wingdings" w:hint="default"/>
+      </w:rPr>
+    </w:lvl>
+    <w:lvl w:ilvl="6" w:tplc="04090001" w:tentative="1">
+      <w:start w:val="1"/>
+      <w:numFmt w:val="bullet"/>
+      <w:lvlText w:val=""/>
+      <w:lvlJc w:val="left"/>
+      <w:pPr>
+        <w:ind w:left="5040" w:hanging="360"/>
+      </w:pPr>
+      <w:rPr>
+        <w:rFonts w:ascii="Symbol" w:hAnsi="Symbol" w:hint="default"/>
+      </w:rPr>
+    </w:lvl>
+    <w:lvl w:ilvl="7" w:tplc="04090003" w:tentative="1">
+      <w:start w:val="1"/>
+      <w:numFmt w:val="bullet"/>
+      <w:lvlText w:val="o"/>
+      <w:lvlJc w:val="left"/>
+      <w:pPr>
+        <w:ind w:left="5760" w:hanging="360"/>
+      </w:pPr>
+      <w:rPr>
+        <w:rFonts w:ascii="Courier New" w:hAnsi="Courier New" w:cs="Courier New" w:hint="default"/>
+      </w:rPr>
+    </w:lvl>
+    <w:lvl w:ilvl="8" w:tplc="04090005" w:tentative="1">
+      <w:start w:val="1"/>
+      <w:numFmt w:val="bullet"/>
+      <w:lvlText w:val=""/>
+      <w:lvlJc w:val="left"/>
+      <w:pPr>
+        <w:ind w:left="6480" w:hanging="360"/>
+      </w:pPr>
+      <w:rPr>
+        <w:rFonts w:ascii="Wingdings" w:hAnsi="Wingdings" w:hint="default"/>
+      </w:rPr>
+    </w:lvl>
+  </w:abstractNum>
+  <w:abstractNum w:abstractNumId="2" w15:restartNumberingAfterBreak="0">
+    <w:nsid w:val="2A221B90"/>
+    <w:multiLevelType w:val="hybridMultilevel"/>
+    <w:tmpl w:val="F3243A42"/>
+    <w:lvl w:ilvl="0" w:tplc="04090001">
+      <w:start w:val="1"/>
+      <w:numFmt w:val="bullet"/>
+      <w:lvlText w:val=""/>
+      <w:lvlJc w:val="left"/>
+      <w:pPr>
+        <w:ind w:left="720" w:hanging="360"/>
+      </w:pPr>
+      <w:rPr>
+        <w:rFonts w:ascii="Symbol" w:hAnsi="Symbol" w:hint="default"/>
+      </w:rPr>
+    </w:lvl>
+    <w:lvl w:ilvl="1" w:tplc="04090003">
+      <w:start w:val="1"/>
+      <w:numFmt w:val="bullet"/>
+      <w:lvlText w:val="o"/>
+      <w:lvlJc w:val="left"/>
+      <w:pPr>
+        <w:ind w:left="1440" w:hanging="360"/>
+      </w:pPr>
+      <w:rPr>
+        <w:rFonts w:ascii="Courier New" w:hAnsi="Courier New" w:cs="Courier New" w:hint="default"/>
+      </w:rPr>
+    </w:lvl>
+    <w:lvl w:ilvl="2" w:tplc="04090005" w:tentative="1">
+      <w:start w:val="1"/>
+      <w:numFmt w:val="bullet"/>
+      <w:lvlText w:val=""/>
+      <w:lvlJc w:val="left"/>
+      <w:pPr>
+        <w:ind w:left="2160" w:hanging="360"/>
+      </w:pPr>
+      <w:rPr>
+        <w:rFonts w:ascii="Wingdings" w:hAnsi="Wingdings" w:hint="default"/>
+      </w:rPr>
+    </w:lvl>
+    <w:lvl w:ilvl="3" w:tplc="04090001" w:tentative="1">
+      <w:start w:val="1"/>
+      <w:numFmt w:val="bullet"/>
+      <w:lvlText w:val=""/>
+      <w:lvlJc w:val="left"/>
+      <w:pPr>
+        <w:ind w:left="2880" w:hanging="360"/>
+      </w:pPr>
+      <w:rPr>
+        <w:rFonts w:ascii="Symbol" w:hAnsi="Symbol" w:hint="default"/>
+      </w:rPr>
+    </w:lvl>
+    <w:lvl w:ilvl="4" w:tplc="04090003" w:tentative="1">
+      <w:start w:val="1"/>
+      <w:numFmt w:val="bullet"/>
+      <w:lvlText w:val="o"/>
+      <w:lvlJc w:val="left"/>
+      <w:pPr>
+        <w:ind w:left="3600" w:hanging="360"/>
+      </w:pPr>
+      <w:rPr>
+        <w:rFonts w:ascii="Courier New" w:hAnsi="Courier New" w:cs="Courier New" w:hint="default"/>
+      </w:rPr>
+    </w:lvl>
+    <w:lvl w:ilvl="5" w:tplc="04090005" w:tentative="1">
+      <w:start w:val="1"/>
+      <w:numFmt w:val="bullet"/>
+      <w:lvlText w:val=""/>
+      <w:lvlJc w:val="left"/>
+      <w:pPr>
+        <w:ind w:left="4320" w:hanging="360"/>
+      </w:pPr>
+      <w:rPr>
+        <w:rFonts w:ascii="Wingdings" w:hAnsi="Wingdings" w:hint="default"/>
+      </w:rPr>
+    </w:lvl>
+    <w:lvl w:ilvl="6" w:tplc="04090001" w:tentative="1">
+      <w:start w:val="1"/>
+      <w:numFmt w:val="bullet"/>
+      <w:lvlText w:val=""/>
+      <w:lvlJc w:val="left"/>
+      <w:pPr>
+        <w:ind w:left="5040" w:hanging="360"/>
+      </w:pPr>
+      <w:rPr>
+        <w:rFonts w:ascii="Symbol" w:hAnsi="Symbol" w:hint="default"/>
+      </w:rPr>
+    </w:lvl>
+    <w:lvl w:ilvl="7" w:tplc="04090003" w:tentative="1">
+      <w:start w:val="1"/>
+      <w:numFmt w:val="bullet"/>
+      <w:lvlText w:val="o"/>
+      <w:lvlJc w:val="left"/>
+      <w:pPr>
+        <w:ind w:left="5760" w:hanging="360"/>
+      </w:pPr>
+      <w:rPr>
+        <w:rFonts w:ascii="Courier New" w:hAnsi="Courier New" w:cs="Courier New" w:hint="default"/>
+      </w:rPr>
+    </w:lvl>
+    <w:lvl w:ilvl="8" w:tplc="04090005" w:tentative="1">
+      <w:start w:val="1"/>
+      <w:numFmt w:val="bullet"/>
+      <w:lvlText w:val=""/>
+      <w:lvlJc w:val="left"/>
+      <w:pPr>
+        <w:ind w:left="6480" w:hanging="360"/>
+      </w:pPr>
+      <w:rPr>
+        <w:rFonts w:ascii="Wingdings" w:hAnsi="Wingdings" w:hint="default"/>
+      </w:rPr>
+    </w:lvl>
+  </w:abstractNum>
+  <w:abstractNum w:abstractNumId="3" w15:restartNumberingAfterBreak="0">
+    <w:nsid w:val="381A6FFB"/>
+    <w:multiLevelType w:val="hybridMultilevel"/>
+    <w:tmpl w:val="94621100"/>
+    <w:lvl w:ilvl="0" w:tplc="04090001">
+      <w:start w:val="1"/>
+      <w:numFmt w:val="bullet"/>
+      <w:lvlText w:val=""/>
+      <w:lvlJc w:val="left"/>
+      <w:pPr>
+        <w:ind w:left="720" w:hanging="360"/>
+      </w:pPr>
+      <w:rPr>
+        <w:rFonts w:ascii="Symbol" w:hAnsi="Symbol" w:hint="default"/>
+      </w:rPr>
+    </w:lvl>
+    <w:lvl w:ilvl="1" w:tplc="04090003" w:tentative="1">
+      <w:start w:val="1"/>
+      <w:numFmt w:val="bullet"/>
+      <w:lvlText w:val="o"/>
+      <w:lvlJc w:val="left"/>
+      <w:pPr>
+        <w:ind w:left="1440" w:hanging="360"/>
+      </w:pPr>
+      <w:rPr>
+        <w:rFonts w:ascii="Courier New" w:hAnsi="Courier New" w:cs="Courier New" w:hint="default"/>
+      </w:rPr>
+    </w:lvl>
+    <w:lvl w:ilvl="2" w:tplc="04090005" w:tentative="1">
+      <w:start w:val="1"/>
+      <w:numFmt w:val="bullet"/>
+      <w:lvlText w:val=""/>
+      <w:lvlJc w:val="left"/>
+      <w:pPr>
+        <w:ind w:left="2160" w:hanging="360"/>
+      </w:pPr>
+      <w:rPr>
+        <w:rFonts w:ascii="Wingdings" w:hAnsi="Wingdings" w:hint="default"/>
+      </w:rPr>
+    </w:lvl>
+    <w:lvl w:ilvl="3" w:tplc="04090001" w:tentative="1">
+      <w:start w:val="1"/>
+      <w:numFmt w:val="bullet"/>
+      <w:lvlText w:val=""/>
+      <w:lvlJc w:val="left"/>
+      <w:pPr>
+        <w:ind w:left="2880" w:hanging="360"/>
+      </w:pPr>
+      <w:rPr>
+        <w:rFonts w:ascii="Symbol" w:hAnsi="Symbol" w:hint="default"/>
+      </w:rPr>
+    </w:lvl>
+    <w:lvl w:ilvl="4" w:tplc="04090003" w:tentative="1">
+      <w:start w:val="1"/>
+      <w:numFmt w:val="bullet"/>
+      <w:lvlText w:val="o"/>
+      <w:lvlJc w:val="left"/>
+      <w:pPr>
+        <w:ind w:left="3600" w:hanging="360"/>
+      </w:pPr>
+      <w:rPr>
+        <w:rFonts w:ascii="Courier New" w:hAnsi="Courier New" w:cs="Courier New" w:hint="default"/>
+      </w:rPr>
+    </w:lvl>
+    <w:lvl w:ilvl="5" w:tplc="04090005" w:tentative="1">
+      <w:start w:val="1"/>
+      <w:numFmt w:val="bullet"/>
+      <w:lvlText w:val=""/>
+      <w:lvlJc w:val="left"/>
+      <w:pPr>
+        <w:ind w:left="4320" w:hanging="360"/>
+      </w:pPr>
+      <w:rPr>
+        <w:rFonts w:ascii="Wingdings" w:hAnsi="Wingdings" w:hint="default"/>
+      </w:rPr>
+    </w:lvl>
+    <w:lvl w:ilvl="6" w:tplc="04090001" w:tentative="1">
+      <w:start w:val="1"/>
+      <w:numFmt w:val="bullet"/>
+      <w:lvlText w:val=""/>
+      <w:lvlJc w:val="left"/>
+      <w:pPr>
+        <w:ind w:left="5040" w:hanging="360"/>
+      </w:pPr>
+      <w:rPr>
+        <w:rFonts w:ascii="Symbol" w:hAnsi="Symbol" w:hint="default"/>
+      </w:rPr>
+    </w:lvl>
+    <w:lvl w:ilvl="7" w:tplc="04090003" w:tentative="1">
+      <w:start w:val="1"/>
+      <w:numFmt w:val="bullet"/>
+      <w:lvlText w:val="o"/>
+      <w:lvlJc w:val="left"/>
+      <w:pPr>
+        <w:ind w:left="5760" w:hanging="360"/>
+      </w:pPr>
+      <w:rPr>
+        <w:rFonts w:ascii="Courier New" w:hAnsi="Courier New" w:cs="Courier New" w:hint="default"/>
+      </w:rPr>
+    </w:lvl>
+    <w:lvl w:ilvl="8" w:tplc="04090005" w:tentative="1">
+      <w:start w:val="1"/>
+      <w:numFmt w:val="bullet"/>
+      <w:lvlText w:val=""/>
+      <w:lvlJc w:val="left"/>
+      <w:pPr>
+        <w:ind w:left="6480" w:hanging="360"/>
+      </w:pPr>
+      <w:rPr>
+        <w:rFonts w:ascii="Wingdings" w:hAnsi="Wingdings" w:hint="default"/>
+      </w:rPr>
+    </w:lvl>
+  </w:abstractNum>
+  <w:abstractNum w:abstractNumId="4" w15:restartNumberingAfterBreak="0">
+    <w:nsid w:val="629A6FDD"/>
+    <w:multiLevelType w:val="hybridMultilevel"/>
+    <w:tmpl w:val="77D804C6"/>
+    <w:lvl w:ilvl="0" w:tplc="04090001">
+      <w:start w:val="1"/>
+      <w:numFmt w:val="bullet"/>
+      <w:lvlText w:val=""/>
+      <w:lvlJc w:val="left"/>
+      <w:pPr>
+        <w:ind w:left="720" w:hanging="360"/>
+      </w:pPr>
+      <w:rPr>
+        <w:rFonts w:ascii="Symbol" w:hAnsi="Symbol" w:hint="default"/>
+      </w:rPr>
+    </w:lvl>
+    <w:lvl w:ilvl="1" w:tplc="04090003" w:tentative="1">
+      <w:start w:val="1"/>
+      <w:numFmt w:val="bullet"/>
+      <w:lvlText w:val="o"/>
+      <w:lvlJc w:val="left"/>
+      <w:pPr>
+        <w:ind w:left="1440" w:hanging="360"/>
+      </w:pPr>
+      <w:rPr>
+        <w:rFonts w:ascii="Courier New" w:hAnsi="Courier New" w:cs="Courier New" w:hint="default"/>
+      </w:rPr>
+    </w:lvl>
+    <w:lvl w:ilvl="2" w:tplc="04090005" w:tentative="1">
+      <w:start w:val="1"/>
+      <w:numFmt w:val="bullet"/>
+      <w:lvlText w:val=""/>
+      <w:lvlJc w:val="left"/>
+      <w:pPr>
+        <w:ind w:left="2160" w:hanging="360"/>
+      </w:pPr>
+      <w:rPr>
+        <w:rFonts w:ascii="Wingdings" w:hAnsi="Wingdings" w:hint="default"/>
+      </w:rPr>
+    </w:lvl>
+    <w:lvl w:ilvl="3" w:tplc="04090001" w:tentative="1">
+      <w:start w:val="1"/>
+      <w:numFmt w:val="bullet"/>
+      <w:lvlText w:val=""/>
+      <w:lvlJc w:val="left"/>
+      <w:pPr>
+        <w:ind w:left="2880" w:hanging="360"/>
+      </w:pPr>
+      <w:rPr>
+        <w:rFonts w:ascii="Symbol" w:hAnsi="Symbol" w:hint="default"/>
+      </w:rPr>
+    </w:lvl>
+    <w:lvl w:ilvl="4" w:tplc="04090003" w:tentative="1">
+      <w:start w:val="1"/>
+      <w:numFmt w:val="bullet"/>
+      <w:lvlText w:val="o"/>
+      <w:lvlJc w:val="left"/>
+      <w:pPr>
+        <w:ind w:left="3600" w:hanging="360"/>
+      </w:pPr>
+      <w:rPr>
+        <w:rFonts w:ascii="Courier New" w:hAnsi="Courier New" w:cs="Courier New" w:hint="default"/>
+      </w:rPr>
+    </w:lvl>
+    <w:lvl w:ilvl="5" w:tplc="04090005" w:tentative="1">
+      <w:start w:val="1"/>
+      <w:numFmt w:val="bullet"/>
+      <w:lvlText w:val=""/>
+      <w:lvlJc w:val="left"/>
+      <w:pPr>
+        <w:ind w:left="4320" w:hanging="360"/>
+      </w:pPr>
+      <w:rPr>
+        <w:rFonts w:ascii="Wingdings" w:hAnsi="Wingdings" w:hint="default"/>
+      </w:rPr>
+    </w:lvl>
+    <w:lvl w:ilvl="6" w:tplc="04090001" w:tentative="1">
+      <w:start w:val="1"/>
+      <w:numFmt w:val="bullet"/>
+      <w:lvlText w:val=""/>
+      <w:lvlJc w:val="left"/>
+      <w:pPr>
+        <w:ind w:left="5040" w:hanging="360"/>
+      </w:pPr>
+      <w:rPr>
+        <w:rFonts w:ascii="Symbol" w:hAnsi="Symbol" w:hint="default"/>
+      </w:rPr>
+    </w:lvl>
+    <w:lvl w:ilvl="7" w:tplc="04090003" w:tentative="1">
+      <w:start w:val="1"/>
+      <w:numFmt w:val="bullet"/>
+      <w:lvlText w:val="o"/>
+      <w:lvlJc w:val="left"/>
+      <w:pPr>
+        <w:ind w:left="5760" w:hanging="360"/>
+      </w:pPr>
+      <w:rPr>
+        <w:rFonts w:ascii="Courier New" w:hAnsi="Courier New" w:cs="Courier New" w:hint="default"/>
+      </w:rPr>
+    </w:lvl>
+    <w:lvl w:ilvl="8" w:tplc="04090005" w:tentative="1">
+      <w:start w:val="1"/>
+      <w:numFmt w:val="bullet"/>
+      <w:lvlText w:val=""/>
+      <w:lvlJc w:val="left"/>
+      <w:pPr>
+        <w:ind w:left="6480" w:hanging="360"/>
+      </w:pPr>
+      <w:rPr>
+        <w:rFonts w:ascii="Wingdings" w:hAnsi="Wingdings" w:hint="default"/>
+      </w:rPr>
+    </w:lvl>
+  </w:abstractNum>
+  <w:abstractNum w:abstractNumId="5" w15:restartNumberingAfterBreak="0">
+    <w:nsid w:val="7A64307A"/>
+    <w:multiLevelType w:val="hybridMultilevel"/>
+    <w:tmpl w:val="0860AD2A"/>
+    <w:lvl w:ilvl="0" w:tplc="04090001">
+      <w:start w:val="1"/>
+      <w:numFmt w:val="bullet"/>
+      <w:lvlText w:val=""/>
+      <w:lvlJc w:val="left"/>
+      <w:pPr>
+        <w:ind w:left="720" w:hanging="360"/>
+      </w:pPr>
+      <w:rPr>
+        <w:rFonts w:ascii="Symbol" w:hAnsi="Symbol" w:hint="default"/>
+      </w:rPr>
+    </w:lvl>
+    <w:lvl w:ilvl="1" w:tplc="04090003" w:tentative="1">
+      <w:start w:val="1"/>
+      <w:numFmt w:val="bullet"/>
+      <w:lvlText w:val="o"/>
+      <w:lvlJc w:val="left"/>
+      <w:pPr>
+        <w:ind w:left="1440" w:hanging="360"/>
+      </w:pPr>
+      <w:rPr>
+        <w:rFonts w:ascii="Courier New" w:hAnsi="Courier New" w:cs="Courier New" w:hint="default"/>
+      </w:rPr>
+    </w:lvl>
+    <w:lvl w:ilvl="2" w:tplc="04090005" w:tentative="1">
+      <w:start w:val="1"/>
+      <w:numFmt w:val="bullet"/>
+      <w:lvlText w:val=""/>
+      <w:lvlJc w:val="left"/>
+      <w:pPr>
+        <w:ind w:left="2160" w:hanging="360"/>
+      </w:pPr>
+      <w:rPr>
+        <w:rFonts w:ascii="Wingdings" w:hAnsi="Wingdings" w:hint="default"/>
+      </w:rPr>
+    </w:lvl>
+    <w:lvl w:ilvl="3" w:tplc="04090001" w:tentative="1">
+      <w:start w:val="1"/>
+      <w:numFmt w:val="bullet"/>
+      <w:lvlText w:val=""/>
+      <w:lvlJc w:val="left"/>
+      <w:pPr>
+        <w:ind w:left="2880" w:hanging="360"/>
+      </w:pPr>
+      <w:rPr>
+        <w:rFonts w:ascii="Symbol" w:hAnsi="Symbol" w:hint="default"/>
+      </w:rPr>
+    </w:lvl>
+    <w:lvl w:ilvl="4" w:tplc="04090003" w:tentative="1">
+      <w:start w:val="1"/>
+      <w:numFmt w:val="bullet"/>
+      <w:lvlText w:val="o"/>
+      <w:lvlJc w:val="left"/>
+      <w:pPr>
+        <w:ind w:left="3600" w:hanging="360"/>
+      </w:pPr>
+      <w:rPr>
+        <w:rFonts w:ascii="Courier New" w:hAnsi="Courier New" w:cs="Courier New" w:hint="default"/>
+      </w:rPr>
+    </w:lvl>
+    <w:lvl w:ilvl="5" w:tplc="04090005" w:tentative="1">
+      <w:start w:val="1"/>
+      <w:numFmt w:val="bullet"/>
+      <w:lvlText w:val=""/>
+      <w:lvlJc w:val="left"/>
+      <w:pPr>
+        <w:ind w:left="4320" w:hanging="360"/>
+      </w:pPr>
+      <w:rPr>
+        <w:rFonts w:ascii="Wingdings" w:hAnsi="Wingdings" w:hint="default"/>
+      </w:rPr>
+    </w:lvl>
+    <w:lvl w:ilvl="6" w:tplc="04090001" w:tentative="1">
+      <w:start w:val="1"/>
+      <w:numFmt w:val="bullet"/>
+      <w:lvlText w:val=""/>
+      <w:lvlJc w:val="left"/>
+      <w:pPr>
+        <w:ind w:left="5040" w:hanging="360"/>
+      </w:pPr>
+      <w:rPr>
+        <w:rFonts w:ascii="Symbol" w:hAnsi="Symbol" w:hint="default"/>
+      </w:rPr>
+    </w:lvl>
+    <w:lvl w:ilvl="7" w:tplc="04090003" w:tentative="1">
+      <w:start w:val="1"/>
+      <w:numFmt w:val="bullet"/>
+      <w:lvlText w:val="o"/>
+      <w:lvlJc w:val="left"/>
+      <w:pPr>
+        <w:ind w:left="5760" w:hanging="360"/>
+      </w:pPr>
+      <w:rPr>
+        <w:rFonts w:ascii="Courier New" w:hAnsi="Courier New" w:cs="Courier New" w:hint="default"/>
+      </w:rPr>
+    </w:lvl>
+    <w:lvl w:ilvl="8" w:tplc="04090005" w:tentative="1">
+      <w:start w:val="1"/>
+      <w:numFmt w:val="bullet"/>
+      <w:lvlText w:val=""/>
+      <w:lvlJc w:val="left"/>
+      <w:pPr>
+        <w:ind w:left="6480" w:hanging="360"/>
+      </w:pPr>
+      <w:rPr>
+        <w:rFonts w:ascii="Wingdings" w:hAnsi="Wingdings" w:hint="default"/>
+      </w:rPr>
+    </w:lvl>
+  </w:abstractNum>
   <w:num w:numId="1" w16cid:durableId="449326640">
     <w:abstractNumId w:val="0"/>
+  </w:num>
+  <w:num w:numId="2" w16cid:durableId="729424985">
+    <w:abstractNumId w:val="1"/>
+  </w:num>
+  <w:num w:numId="3" w16cid:durableId="1764032695">
+    <w:abstractNumId w:val="2"/>
+  </w:num>
+  <w:num w:numId="4" w16cid:durableId="1299650404">
+    <w:abstractNumId w:val="5"/>
+  </w:num>
+  <w:num w:numId="5" w16cid:durableId="570575999">
+    <w:abstractNumId w:val="4"/>
+  </w:num>
+  <w:num w:numId="6" w16cid:durableId="644701624">
+    <w:abstractNumId w:val="3"/>
   </w:num>
 </w:numbering>
 </file>

</xml_diff>